<commit_message>
Atualizando o documento de métricas com ferramentas
</commit_message>
<xml_diff>
--- a/GPP_Material/09-Metricas/TutorialdeMetricas.docx
+++ b/GPP_Material/09-Metricas/TutorialdeMetricas.docx
@@ -545,30 +545,13 @@
         <w:jc w:val="both"/>
         <w:rPr/>
       </w:pPr>
-      <w:bookmarkStart w:colFirst="0" w:colLast="0" w:name="_jhwsmxnlb6bl" w:id="5"/>
+      <w:bookmarkStart w:colFirst="0" w:colLast="0" w:name="_ls87hkhkgsk5" w:id="5"/>
       <w:bookmarkEnd w:id="5"/>
       <w:r>
         <w:rPr>
           <w:rtl w:val="0"/>
         </w:rPr>
-        <w:t xml:space="preserve">1. Introdução</w:t>
-      </w:r>
-    </w:p>
-    <w:p>
-      <w:pPr>
-        <w:pStyle w:val="Heading1"/>
-        <w:pBdr/>
-        <w:contextualSpacing w:val="0"/>
-        <w:jc w:val="both"/>
-        <w:rPr/>
-      </w:pPr>
-      <w:bookmarkStart w:colFirst="0" w:colLast="0" w:name="_ls87hkhkgsk5" w:id="6"/>
-      <w:bookmarkEnd w:id="6"/>
-      <w:r>
-        <w:rPr>
-          <w:rtl w:val="0"/>
-        </w:rPr>
-        <w:t xml:space="preserve">2. Processo de Medição de Software</w:t>
+        <w:t xml:space="preserve">1. Processo de Medição de Software</w:t>
       </w:r>
     </w:p>
     <w:p>
@@ -639,13 +622,13 @@
         <w:jc w:val="both"/>
         <w:rPr/>
       </w:pPr>
-      <w:bookmarkStart w:colFirst="0" w:colLast="0" w:name="_nm4pcn5sylqn" w:id="7"/>
-      <w:bookmarkEnd w:id="7"/>
-      <w:r>
-        <w:rPr>
-          <w:rtl w:val="0"/>
-        </w:rPr>
-        <w:t xml:space="preserve">3. A importância de fazer medições</w:t>
+      <w:bookmarkStart w:colFirst="0" w:colLast="0" w:name="_nm4pcn5sylqn" w:id="6"/>
+      <w:bookmarkEnd w:id="6"/>
+      <w:r>
+        <w:rPr>
+          <w:rtl w:val="0"/>
+        </w:rPr>
+        <w:t xml:space="preserve">2. A importância de fazer medições</w:t>
       </w:r>
     </w:p>
     <w:p>
@@ -686,30 +669,30 @@
         <w:jc w:val="both"/>
         <w:rPr/>
       </w:pPr>
-      <w:bookmarkStart w:colFirst="0" w:colLast="0" w:name="_hm74c24d973a" w:id="8"/>
+      <w:bookmarkStart w:colFirst="0" w:colLast="0" w:name="_hm74c24d973a" w:id="7"/>
+      <w:bookmarkEnd w:id="7"/>
+      <w:r>
+        <w:rPr>
+          <w:rtl w:val="0"/>
+        </w:rPr>
+        <w:t xml:space="preserve">3. Métricas Fundamentais</w:t>
+      </w:r>
+    </w:p>
+    <w:p>
+      <w:pPr>
+        <w:pStyle w:val="Heading2"/>
+        <w:pBdr/>
+        <w:contextualSpacing w:val="0"/>
+        <w:jc w:val="both"/>
+        <w:rPr/>
+      </w:pPr>
+      <w:bookmarkStart w:colFirst="0" w:colLast="0" w:name="_nbqcexr5yzaf" w:id="8"/>
       <w:bookmarkEnd w:id="8"/>
       <w:r>
         <w:rPr>
           <w:rtl w:val="0"/>
         </w:rPr>
-        <w:t xml:space="preserve">4. Métricas Fundamentais</w:t>
-      </w:r>
-    </w:p>
-    <w:p>
-      <w:pPr>
-        <w:pStyle w:val="Heading2"/>
-        <w:pBdr/>
-        <w:contextualSpacing w:val="0"/>
-        <w:jc w:val="both"/>
-        <w:rPr/>
-      </w:pPr>
-      <w:bookmarkStart w:colFirst="0" w:colLast="0" w:name="_nbqcexr5yzaf" w:id="9"/>
-      <w:bookmarkEnd w:id="9"/>
-      <w:r>
-        <w:rPr>
-          <w:rtl w:val="0"/>
-        </w:rPr>
-        <w:t xml:space="preserve">4.1. Tamanho</w:t>
+        <w:t xml:space="preserve">3.1. Tamanho</w:t>
       </w:r>
     </w:p>
     <w:p>
@@ -890,57 +873,104 @@
         <w:jc w:val="both"/>
         <w:rPr/>
       </w:pPr>
-      <w:bookmarkStart w:colFirst="0" w:colLast="0" w:name="_cfcsmqs0ektf" w:id="10"/>
+      <w:bookmarkStart w:colFirst="0" w:colLast="0" w:name="_cfcsmqs0ektf" w:id="9"/>
+      <w:bookmarkEnd w:id="9"/>
+      <w:r>
+        <w:rPr>
+          <w:rtl w:val="0"/>
+        </w:rPr>
+        <w:t xml:space="preserve">3.2. Esforço</w:t>
+      </w:r>
+    </w:p>
+    <w:p>
+      <w:pPr>
+        <w:pBdr/>
+        <w:ind w:firstLine="720"/>
+        <w:contextualSpacing w:val="0"/>
+        <w:jc w:val="both"/>
+        <w:rPr/>
+      </w:pPr>
+      <w:r>
+        <w:rPr>
+          <w:rtl w:val="0"/>
+        </w:rPr>
+        <w:t xml:space="preserve">Medida básica, que representa contagem do número de horas que uma ou mais pessoas utilizam para executar determinada tarefa/projeto. Define-se um nível de medida desejado ( esforço por tarefas, atividades, fases, projetos, etc), e então registra-se as horas associadas a este nível. Soma-se estas horas e então, tem-se o esforço definido. O mesmo pode ser calculado por pessoa-mês, pessoa-dia, etc.</w:t>
+      </w:r>
+    </w:p>
+    <w:p>
+      <w:pPr>
+        <w:pBdr/>
+        <w:ind w:firstLine="720"/>
+        <w:contextualSpacing w:val="0"/>
+        <w:jc w:val="both"/>
+        <w:rPr/>
+      </w:pPr>
+      <w:r>
+        <w:rPr>
+          <w:rtl w:val="0"/>
+        </w:rPr>
+        <w:t xml:space="preserve">As medidas de esforço são úteis para gerar históricos de esforço nos projetos que podem ser utilizados em futuras estimativas de tempo, custo, etc em que serão mantidas as mesmas pessoas de uma equipe. Também servem para determinar a produtividade da equipe, e realizar tomadas de decisões baseadas nisso.</w:t>
+      </w:r>
+    </w:p>
+    <w:p>
+      <w:pPr>
+        <w:pBdr/>
+        <w:contextualSpacing w:val="0"/>
+        <w:jc w:val="both"/>
+        <w:rPr/>
+      </w:pPr>
+      <w:r>
+        <w:rPr>
+          <w:rtl w:val="0"/>
+        </w:rPr>
+        <w:t xml:space="preserve">A grande dificuldade de se trabalhar com métricas de esforço é a confiabilidade dos dados, pois envolve o lado humano da questão, as horas realmentes dedicadas a determinada atividade, etc e vai além do conhecimento da medição em si.</w:t>
+      </w:r>
+    </w:p>
+    <w:p>
+      <w:pPr>
+        <w:pStyle w:val="Heading2"/>
+        <w:pBdr/>
+        <w:contextualSpacing w:val="0"/>
+        <w:jc w:val="both"/>
+        <w:rPr/>
+      </w:pPr>
+      <w:bookmarkStart w:colFirst="0" w:colLast="0" w:name="_5oj2diaawb1c" w:id="10"/>
       <w:bookmarkEnd w:id="10"/>
       <w:r>
         <w:rPr>
           <w:rtl w:val="0"/>
         </w:rPr>
-        <w:t xml:space="preserve">4.2. Esforço</w:t>
-      </w:r>
-    </w:p>
-    <w:p>
-      <w:pPr>
-        <w:pBdr/>
-        <w:ind w:firstLine="720"/>
-        <w:contextualSpacing w:val="0"/>
-        <w:jc w:val="both"/>
-        <w:rPr/>
-      </w:pPr>
-      <w:r>
-        <w:rPr>
-          <w:rtl w:val="0"/>
-        </w:rPr>
-        <w:t xml:space="preserve">Medida básica, que representa contagem do número de horas que uma ou mais pessoas utilizam para executar determinada tarefa/projeto. Define-se um nível de medida desejado ( esforço por tarefas, atividades, fases, projetos, etc), e então registra-se as horas associadas a este nível. Soma-se estas horas e então, tem-se o esforço definido. O mesmo pode ser calculado por pessoa-mês, pessoa-dia, etc.</w:t>
-      </w:r>
-    </w:p>
-    <w:p>
-      <w:pPr>
-        <w:pBdr/>
-        <w:ind w:firstLine="720"/>
-        <w:contextualSpacing w:val="0"/>
-        <w:jc w:val="both"/>
-        <w:rPr/>
-      </w:pPr>
-      <w:r>
-        <w:rPr>
-          <w:rtl w:val="0"/>
-        </w:rPr>
-        <w:t xml:space="preserve">As medidas de esforço são úteis para gerar históricos de esforço nos projetos que podem ser utilizados em futuras estimativas de tempo, custo, etc em que serão mantidas as mesmas pessoas de uma equipe. Também servem para determinar a produtividade da equipe, e realizar tomadas de decisões baseadas nisso.</w:t>
-      </w:r>
-    </w:p>
-    <w:p>
-      <w:pPr>
-        <w:pBdr/>
-        <w:contextualSpacing w:val="0"/>
-        <w:jc w:val="both"/>
-        <w:rPr/>
-      </w:pPr>
-      <w:r>
-        <w:rPr>
-          <w:rtl w:val="0"/>
-        </w:rPr>
-        <w:t xml:space="preserve">A grande dificuldade de se trabalhar com métricas de esforço é a confiabilidade dos dados, pois envolve o lado humano da questão, as horas realmentes dedicadas a determinada atividade, etc e vai além do conhecimento da medição em si.</w:t>
+        <w:t xml:space="preserve">3.3. Duração</w:t>
+      </w:r>
+    </w:p>
+    <w:p>
+      <w:pPr>
+        <w:pBdr/>
+        <w:ind w:firstLine="720"/>
+        <w:contextualSpacing w:val="0"/>
+        <w:jc w:val="both"/>
+        <w:rPr/>
+      </w:pPr>
+      <w:r>
+        <w:rPr>
+          <w:rtl w:val="0"/>
+        </w:rPr>
+        <w:t xml:space="preserve">Medida básica que determina o tempo de duração das atividades do projeto. É elaborado o conceito de “pronto” pela equipe, e então é registrada uma data de início e de conclusão, sendo medidos em diferentes níveis ( dias, semanas, meses).</w:t>
+      </w:r>
+    </w:p>
+    <w:p>
+      <w:pPr>
+        <w:pBdr/>
+        <w:ind w:firstLine="720"/>
+        <w:contextualSpacing w:val="0"/>
+        <w:jc w:val="both"/>
+        <w:rPr/>
+      </w:pPr>
+      <w:r>
+        <w:rPr>
+          <w:rtl w:val="0"/>
+        </w:rPr>
+        <w:t xml:space="preserve">São utilizadas para gerar históricos da duração de projetos, que serão úteis em estimativas futuras, bem como utilizados para indicadores e análises de monitoramento de projetos. É primordial que nesse tipo de medição, o conceito do que é considerado “pronto” ou não esteja claro, para evitar problemas com a medição, pois somente quando for aferido que a tarefa está realmente pronta, de acordo com os critérios, é que será contabilizada à medição.</w:t>
       </w:r>
     </w:p>
     <w:p>
@@ -951,43 +981,43 @@
         <w:jc w:val="both"/>
         <w:rPr/>
       </w:pPr>
-      <w:bookmarkStart w:colFirst="0" w:colLast="0" w:name="_5oj2diaawb1c" w:id="11"/>
+      <w:bookmarkStart w:colFirst="0" w:colLast="0" w:name="_lbvfsvxqbiaw" w:id="11"/>
       <w:bookmarkEnd w:id="11"/>
       <w:r>
         <w:rPr>
           <w:rtl w:val="0"/>
         </w:rPr>
-        <w:t xml:space="preserve">4.3. Duração</w:t>
-      </w:r>
-    </w:p>
-    <w:p>
-      <w:pPr>
-        <w:pBdr/>
-        <w:ind w:firstLine="720"/>
-        <w:contextualSpacing w:val="0"/>
-        <w:jc w:val="both"/>
-        <w:rPr/>
-      </w:pPr>
-      <w:r>
-        <w:rPr>
-          <w:rtl w:val="0"/>
-        </w:rPr>
-        <w:t xml:space="preserve">Medida básica que determina o tempo de duração das atividades do projeto. É elaborado o conceito de “pronto” pela equipe, e então é registrada uma data de início e de conclusão, sendo medidos em diferentes níveis ( dias, semanas, meses).</w:t>
-      </w:r>
-    </w:p>
-    <w:p>
-      <w:pPr>
-        <w:pBdr/>
-        <w:ind w:firstLine="720"/>
-        <w:contextualSpacing w:val="0"/>
-        <w:jc w:val="both"/>
-        <w:rPr/>
-      </w:pPr>
-      <w:r>
-        <w:rPr>
-          <w:rtl w:val="0"/>
-        </w:rPr>
-        <w:t xml:space="preserve">São utilizadas para gerar históricos da duração de projetos, que serão úteis em estimativas futuras, bem como utilizados para indicadores e análises de monitoramento de projetos. É primordial que nesse tipo de medição, o conceito do que é considerado “pronto” ou não esteja claro, para evitar problemas com a medição, pois somente quando for aferido que a tarefa está realmente pronta, de acordo com os critérios, é que será contabilizada à medição.</w:t>
+        <w:t xml:space="preserve">3.4. Custo</w:t>
+      </w:r>
+    </w:p>
+    <w:p>
+      <w:pPr>
+        <w:pBdr/>
+        <w:ind w:firstLine="720"/>
+        <w:contextualSpacing w:val="0"/>
+        <w:jc w:val="both"/>
+        <w:rPr/>
+      </w:pPr>
+      <w:r>
+        <w:rPr>
+          <w:rtl w:val="0"/>
+        </w:rPr>
+        <w:t xml:space="preserve">Medida derivada (indireta) , que representa o valor monetário necessário para executar um projeto, ou partes deste. Calcula-se convertendo o esforço em horas, multiplicando estas em horas pelo custo de cada uma e somando-se os outros custos (infraestrutura, treinamentos, custos administrativos, etc).</w:t>
+      </w:r>
+    </w:p>
+    <w:p>
+      <w:pPr>
+        <w:pBdr/>
+        <w:ind w:firstLine="720"/>
+        <w:contextualSpacing w:val="0"/>
+        <w:jc w:val="both"/>
+        <w:rPr/>
+      </w:pPr>
+      <w:r>
+        <w:rPr>
+          <w:rtl w:val="0"/>
+        </w:rPr>
+        <w:t xml:space="preserve">As maiores dificuldades encontradas nas medidas de custo são profissionais que apoiam diversos projetos simultaneamente, co-relação entre níveis organizacionais de um projeto e destes níveis com outros projetos simultaneamente, custo de horas que não estão associadas a um único projeto somente, horas utilizadas em reuniões e atividades similares, etc.</w:t>
       </w:r>
     </w:p>
     <w:p>
@@ -998,60 +1028,13 @@
         <w:jc w:val="both"/>
         <w:rPr/>
       </w:pPr>
-      <w:bookmarkStart w:colFirst="0" w:colLast="0" w:name="_lbvfsvxqbiaw" w:id="12"/>
+      <w:bookmarkStart w:colFirst="0" w:colLast="0" w:name="_8lqfu6ccugoj" w:id="12"/>
       <w:bookmarkEnd w:id="12"/>
       <w:r>
         <w:rPr>
           <w:rtl w:val="0"/>
         </w:rPr>
-        <w:t xml:space="preserve">4.4. Custo</w:t>
-      </w:r>
-    </w:p>
-    <w:p>
-      <w:pPr>
-        <w:pBdr/>
-        <w:ind w:firstLine="720"/>
-        <w:contextualSpacing w:val="0"/>
-        <w:jc w:val="both"/>
-        <w:rPr/>
-      </w:pPr>
-      <w:r>
-        <w:rPr>
-          <w:rtl w:val="0"/>
-        </w:rPr>
-        <w:t xml:space="preserve">Medida derivada (indireta) , que representa o valor monetário necessário para executar um projeto, ou partes deste. Calcula-se convertendo o esforço em horas, multiplicando estas em horas pelo custo de cada uma e somando-se os outros custos (infraestrutura, treinamentos, custos administrativos, etc).</w:t>
-      </w:r>
-    </w:p>
-    <w:p>
-      <w:pPr>
-        <w:pBdr/>
-        <w:ind w:firstLine="720"/>
-        <w:contextualSpacing w:val="0"/>
-        <w:jc w:val="both"/>
-        <w:rPr/>
-      </w:pPr>
-      <w:r>
-        <w:rPr>
-          <w:rtl w:val="0"/>
-        </w:rPr>
-        <w:t xml:space="preserve">As maiores dificuldades encontradas nas medidas de custo são profissionais que apoiam diversos projetos simultaneamente, co-relação entre níveis organizacionais de um projeto e destes níveis com outros projetos simultaneamente, custo de horas que não estão associadas a um único projeto somente, horas utilizadas em reuniões e atividades similares, etc.</w:t>
-      </w:r>
-    </w:p>
-    <w:p>
-      <w:pPr>
-        <w:pStyle w:val="Heading2"/>
-        <w:pBdr/>
-        <w:contextualSpacing w:val="0"/>
-        <w:jc w:val="both"/>
-        <w:rPr/>
-      </w:pPr>
-      <w:bookmarkStart w:colFirst="0" w:colLast="0" w:name="_8lqfu6ccugoj" w:id="13"/>
-      <w:bookmarkEnd w:id="13"/>
-      <w:r>
-        <w:rPr>
-          <w:rtl w:val="0"/>
-        </w:rPr>
-        <w:t xml:space="preserve">4.5. Progresso</w:t>
+        <w:t xml:space="preserve">3.5. Progresso</w:t>
       </w:r>
     </w:p>
     <w:p>
@@ -1196,122 +1179,122 @@
         <w:jc w:val="both"/>
         <w:rPr/>
       </w:pPr>
-      <w:bookmarkStart w:colFirst="0" w:colLast="0" w:name="_8eufhb6p7pav" w:id="14"/>
+      <w:bookmarkStart w:colFirst="0" w:colLast="0" w:name="_8eufhb6p7pav" w:id="13"/>
+      <w:bookmarkEnd w:id="13"/>
+      <w:r>
+        <w:rPr>
+          <w:rtl w:val="0"/>
+        </w:rPr>
+        <w:t xml:space="preserve">3.6. Qualidade</w:t>
+      </w:r>
+    </w:p>
+    <w:p>
+      <w:pPr>
+        <w:pBdr/>
+        <w:ind w:firstLine="720"/>
+        <w:contextualSpacing w:val="0"/>
+        <w:jc w:val="both"/>
+        <w:rPr/>
+      </w:pPr>
+      <w:r>
+        <w:rPr>
+          <w:rtl w:val="0"/>
+        </w:rPr>
+        <w:t xml:space="preserve">Métricas de qualidade podem ser analisadas de pontos de vistas diferentes, dependendo do usuário ou conhecimento sobre o sistema. Na perspectiva de cliente, a qualidade está atrelada a satisfação do cliente em relação ao produto oferecido. Representa um indicador que indica a percepção dos usuários em relação ao produto ou serviço. Podem ser analisadas por entrevistas, questionários, etc, e apresentadas de maneiras gráficas por tabelas, gráficos de satisfação, etc.</w:t>
+      </w:r>
+    </w:p>
+    <w:p>
+      <w:pPr>
+        <w:pBdr/>
+        <w:ind w:firstLine="720"/>
+        <w:contextualSpacing w:val="0"/>
+        <w:jc w:val="both"/>
+        <w:rPr/>
+      </w:pPr>
+      <w:r>
+        <w:rPr>
+          <w:rtl w:val="0"/>
+        </w:rPr>
+        <w:t xml:space="preserve">É possível analisar a qualidade também, do ponto de vista da quantidade de defeitos que o sistema tem. Isso implica em analisar o sistema/serviço oferecido em diferentes fases do projeto e verificar a evolução do mesmo ao longo do tempo, garantindo que a quantidade de defeitos seja a menor possível.</w:t>
+      </w:r>
+    </w:p>
+    <w:p>
+      <w:pPr>
+        <w:pBdr/>
+        <w:ind w:firstLine="720"/>
+        <w:contextualSpacing w:val="0"/>
+        <w:jc w:val="both"/>
+        <w:rPr/>
+      </w:pPr>
+      <w:r>
+        <w:rPr>
+          <w:rtl w:val="0"/>
+        </w:rPr>
+        <w:t xml:space="preserve">Isto pode ser calculado através da medição básica da quantidade de defeitos, e derivando essas medições, podem ser verificada densidade dos defeitos, falhas, etc. Esses indicadores de defeito são úteis para monitorar e controlar qualidade dos produtos, monitorar o projeto em si e monitorar processos de verificação, validação e etc.</w:t>
+      </w:r>
+    </w:p>
+    <w:p>
+      <w:pPr>
+        <w:pBdr/>
+        <w:ind w:firstLine="720"/>
+        <w:contextualSpacing w:val="0"/>
+        <w:jc w:val="both"/>
+        <w:rPr/>
+      </w:pPr>
+      <w:r>
+        <w:rPr>
+          <w:rtl w:val="0"/>
+        </w:rPr>
+        <w:t xml:space="preserve">E por último, também é possível analisar a qualidade de um sistema baseado na sua confiabilidade, com propósito de medir uma taxa de falhas do sistema em operação. Podem ser detectadas medidas básicas como tamanho em KLOC da aplicação pronta, número de falhas no tempo, etc, e medidas derivadas como Taxa de Falhas, Densidade de Falhas, etc. E ainda, indicadores como gráficos com as densidades e taxas esperadas, etc.</w:t>
+      </w:r>
+    </w:p>
+    <w:p>
+      <w:pPr>
+        <w:pBdr/>
+        <w:ind w:firstLine="720"/>
+        <w:contextualSpacing w:val="0"/>
+        <w:jc w:val="both"/>
+        <w:rPr/>
+      </w:pPr>
+      <w:r>
+        <w:rPr>
+          <w:rtl w:val="0"/>
+        </w:rPr>
+        <w:t xml:space="preserve">Essa análise é utilizada como indicador da capacidade do processo produzir produtos que apresentem poucas falhas, bem como análise da efetividade das técnicas de redução de defeitos.</w:t>
+      </w:r>
+    </w:p>
+    <w:p>
+      <w:pPr>
+        <w:pStyle w:val="Heading1"/>
+        <w:pBdr/>
+        <w:contextualSpacing w:val="0"/>
+        <w:jc w:val="both"/>
+        <w:rPr/>
+      </w:pPr>
+      <w:bookmarkStart w:colFirst="0" w:colLast="0" w:name="_lqpnso8c3zjt" w:id="14"/>
       <w:bookmarkEnd w:id="14"/>
       <w:r>
         <w:rPr>
           <w:rtl w:val="0"/>
         </w:rPr>
-        <w:t xml:space="preserve">4.6. Qualidade</w:t>
-      </w:r>
-    </w:p>
-    <w:p>
-      <w:pPr>
-        <w:pBdr/>
-        <w:ind w:firstLine="720"/>
-        <w:contextualSpacing w:val="0"/>
-        <w:jc w:val="both"/>
-        <w:rPr/>
-      </w:pPr>
-      <w:r>
-        <w:rPr>
-          <w:rtl w:val="0"/>
-        </w:rPr>
-        <w:t xml:space="preserve">Métricas de qualidade podem ser analisadas de pontos de vistas diferentes, dependendo do usuário ou conhecimento sobre o sistema. Na perspectiva de cliente, a qualidade está atrelada a satisfação do cliente em relação ao produto oferecido. Representa um indicador que indica a percepção dos usuários em relação ao produto ou serviço. Podem ser analisadas por entrevistas, questionários, etc, e apresentadas de maneiras gráficas por tabelas, gráficos de satisfação, etc.</w:t>
-      </w:r>
-    </w:p>
-    <w:p>
-      <w:pPr>
-        <w:pBdr/>
-        <w:ind w:firstLine="720"/>
-        <w:contextualSpacing w:val="0"/>
-        <w:jc w:val="both"/>
-        <w:rPr/>
-      </w:pPr>
-      <w:r>
-        <w:rPr>
-          <w:rtl w:val="0"/>
-        </w:rPr>
-        <w:t xml:space="preserve">É possível analisar a qualidade também, do ponto de vista da quantidade de defeitos que o sistema tem. Isso implica em analisar o sistema/serviço oferecido em diferentes fases do projeto e verificar a evolução do mesmo ao longo do tempo, garantindo que a quantidade de defeitos seja a menor possível.</w:t>
-      </w:r>
-    </w:p>
-    <w:p>
-      <w:pPr>
-        <w:pBdr/>
-        <w:ind w:firstLine="720"/>
-        <w:contextualSpacing w:val="0"/>
-        <w:jc w:val="both"/>
-        <w:rPr/>
-      </w:pPr>
-      <w:r>
-        <w:rPr>
-          <w:rtl w:val="0"/>
-        </w:rPr>
-        <w:t xml:space="preserve">Isto pode ser calculado através da medição básica da quantidade de defeitos, e derivando essas medições, podem ser verificada densidade dos defeitos, falhas, etc. Esses indicadores de defeito são úteis para monitorar e controlar qualidade dos produtos, monitorar o projeto em si e monitorar processos de verificação, validação e etc.</w:t>
-      </w:r>
-    </w:p>
-    <w:p>
-      <w:pPr>
-        <w:pBdr/>
-        <w:ind w:firstLine="720"/>
-        <w:contextualSpacing w:val="0"/>
-        <w:jc w:val="both"/>
-        <w:rPr/>
-      </w:pPr>
-      <w:r>
-        <w:rPr>
-          <w:rtl w:val="0"/>
-        </w:rPr>
-        <w:t xml:space="preserve">E por último, também é possível analisar a qualidade de um sistema baseado na sua confiabilidade, com propósito de medir uma taxa de falhas do sistema em operação. Podem ser detectadas medidas básicas como tamanho em KLOC da aplicação pronta, número de falhas no tempo, etc, e medidas derivadas como Taxa de Falhas, Densidade de Falhas, etc. E ainda, indicadores como gráficos com as densidades e taxas esperadas, etc.</w:t>
-      </w:r>
-    </w:p>
-    <w:p>
-      <w:pPr>
-        <w:pBdr/>
-        <w:ind w:firstLine="720"/>
-        <w:contextualSpacing w:val="0"/>
-        <w:jc w:val="both"/>
-        <w:rPr/>
-      </w:pPr>
-      <w:r>
-        <w:rPr>
-          <w:rtl w:val="0"/>
-        </w:rPr>
-        <w:t xml:space="preserve">Essa análise é utilizada como indicador da capacidade do processo produzir produtos que apresentem poucas falhas, bem como análise da efetividade das técnicas de redução de defeitos.</w:t>
-      </w:r>
-    </w:p>
-    <w:p>
-      <w:pPr>
-        <w:pStyle w:val="Heading1"/>
-        <w:pBdr/>
-        <w:contextualSpacing w:val="0"/>
-        <w:jc w:val="both"/>
-        <w:rPr/>
-      </w:pPr>
-      <w:bookmarkStart w:colFirst="0" w:colLast="0" w:name="_lqpnso8c3zjt" w:id="15"/>
+        <w:t xml:space="preserve">4. Como definir as Métricas</w:t>
+      </w:r>
+    </w:p>
+    <w:p>
+      <w:pPr>
+        <w:pStyle w:val="Heading2"/>
+        <w:pBdr/>
+        <w:contextualSpacing w:val="0"/>
+        <w:jc w:val="both"/>
+        <w:rPr/>
+      </w:pPr>
+      <w:bookmarkStart w:colFirst="0" w:colLast="0" w:name="_8fui5qzdzd61" w:id="15"/>
       <w:bookmarkEnd w:id="15"/>
       <w:r>
         <w:rPr>
           <w:rtl w:val="0"/>
         </w:rPr>
-        <w:t xml:space="preserve">5. Como definir as Métricas</w:t>
-      </w:r>
-    </w:p>
-    <w:p>
-      <w:pPr>
-        <w:pStyle w:val="Heading2"/>
-        <w:pBdr/>
-        <w:contextualSpacing w:val="0"/>
-        <w:jc w:val="both"/>
-        <w:rPr/>
-      </w:pPr>
-      <w:bookmarkStart w:colFirst="0" w:colLast="0" w:name="_8fui5qzdzd61" w:id="16"/>
-      <w:bookmarkEnd w:id="16"/>
-      <w:r>
-        <w:rPr>
-          <w:rtl w:val="0"/>
-        </w:rPr>
-        <w:t xml:space="preserve">5.1. Plano GQM (</w:t>
+        <w:t xml:space="preserve">4.1. Plano GQM (</w:t>
       </w:r>
       <w:r>
         <w:rPr>
@@ -1441,16 +1424,16 @@
           <wp:inline distB="114300" distT="114300" distL="114300" distR="114300">
             <wp:extent cx="5731200" cy="1574800"/>
             <wp:effectExtent b="0" l="0" r="0" t="0"/>
-            <wp:docPr descr="Captura de tela de 2017-05-16 15-09-21.png" id="3" name="image9.png"/>
+            <wp:docPr descr="Captura de tela de 2017-05-16 15-09-21.png" id="3" name="image11.png"/>
             <a:graphic>
               <a:graphicData uri="http://schemas.openxmlformats.org/drawingml/2006/picture">
                 <pic:pic>
                   <pic:nvPicPr>
-                    <pic:cNvPr descr="Captura de tela de 2017-05-16 15-09-21.png" id="0" name="image9.png"/>
+                    <pic:cNvPr descr="Captura de tela de 2017-05-16 15-09-21.png" id="0" name="image11.png"/>
                     <pic:cNvPicPr preferRelativeResize="0"/>
                   </pic:nvPicPr>
                   <pic:blipFill>
-                    <a:blip r:embed="rId6"/>
+                    <a:blip r:embed="rId5"/>
                     <a:srcRect b="0" l="0" r="0" t="0"/>
                     <a:stretch>
                       <a:fillRect/>
@@ -1519,13 +1502,19 @@
         <w:jc w:val="both"/>
         <w:rPr/>
       </w:pPr>
-      <w:bookmarkStart w:colFirst="0" w:colLast="0" w:name="_rc8xjl1hxuzh" w:id="17"/>
-      <w:bookmarkEnd w:id="17"/>
-      <w:r>
-        <w:rPr>
-          <w:rtl w:val="0"/>
-        </w:rPr>
-        <w:t xml:space="preserve">5.1.1. Definir Objetivos (</w:t>
+      <w:bookmarkStart w:colFirst="0" w:colLast="0" w:name="_rc8xjl1hxuzh" w:id="16"/>
+      <w:bookmarkEnd w:id="16"/>
+      <w:r>
+        <w:rPr>
+          <w:rtl w:val="0"/>
+        </w:rPr>
+        <w:t xml:space="preserve">4</w:t>
+      </w:r>
+      <w:r>
+        <w:rPr>
+          <w:rtl w:val="0"/>
+        </w:rPr>
+        <w:t xml:space="preserve">.1.1. Definir Objetivos (</w:t>
       </w:r>
       <w:r>
         <w:rPr>
@@ -1674,13 +1663,19 @@
         <w:jc w:val="both"/>
         <w:rPr/>
       </w:pPr>
-      <w:bookmarkStart w:colFirst="0" w:colLast="0" w:name="_wiuanr4ea9s6" w:id="18"/>
-      <w:bookmarkEnd w:id="18"/>
-      <w:r>
-        <w:rPr>
-          <w:rtl w:val="0"/>
-        </w:rPr>
-        <w:t xml:space="preserve">5.1.2. Definir Questões (</w:t>
+      <w:bookmarkStart w:colFirst="0" w:colLast="0" w:name="_wiuanr4ea9s6" w:id="17"/>
+      <w:bookmarkEnd w:id="17"/>
+      <w:r>
+        <w:rPr>
+          <w:rtl w:val="0"/>
+        </w:rPr>
+        <w:t xml:space="preserve">4</w:t>
+      </w:r>
+      <w:r>
+        <w:rPr>
+          <w:rtl w:val="0"/>
+        </w:rPr>
+        <w:t xml:space="preserve">.1.2. Definir Questões (</w:t>
       </w:r>
       <w:r>
         <w:rPr>
@@ -1721,13 +1716,13 @@
           <w:i w:val="1"/>
         </w:rPr>
       </w:pPr>
-      <w:bookmarkStart w:colFirst="0" w:colLast="0" w:name="_h728ooeer4i9" w:id="19"/>
-      <w:bookmarkEnd w:id="19"/>
-      <w:r>
-        <w:rPr>
-          <w:rtl w:val="0"/>
-        </w:rPr>
-        <w:t xml:space="preserve">5.1.3. Definir Métricas (</w:t>
+      <w:bookmarkStart w:colFirst="0" w:colLast="0" w:name="_h728ooeer4i9" w:id="18"/>
+      <w:bookmarkEnd w:id="18"/>
+      <w:r>
+        <w:rPr>
+          <w:rtl w:val="0"/>
+        </w:rPr>
+        <w:t xml:space="preserve">4.1.3. Definir Métricas (</w:t>
       </w:r>
       <w:r>
         <w:rPr>
@@ -1833,16 +1828,16 @@
           <wp:inline distB="114300" distT="114300" distL="114300" distR="114300">
             <wp:extent cx="5731200" cy="2946400"/>
             <wp:effectExtent b="0" l="0" r="0" t="0"/>
-            <wp:docPr descr="Captura de tela de 2017-05-16 15-29-02.png" id="7" name="image14.png"/>
+            <wp:docPr descr="Captura de tela de 2017-05-16 15-29-02.png" id="8" name="image17.png"/>
             <a:graphic>
               <a:graphicData uri="http://schemas.openxmlformats.org/drawingml/2006/picture">
                 <pic:pic>
                   <pic:nvPicPr>
-                    <pic:cNvPr descr="Captura de tela de 2017-05-16 15-29-02.png" id="0" name="image14.png"/>
+                    <pic:cNvPr descr="Captura de tela de 2017-05-16 15-29-02.png" id="0" name="image17.png"/>
                     <pic:cNvPicPr preferRelativeResize="0"/>
                   </pic:nvPicPr>
                   <pic:blipFill>
-                    <a:blip r:embed="rId7"/>
+                    <a:blip r:embed="rId6"/>
                     <a:srcRect b="0" l="0" r="0" t="0"/>
                     <a:stretch>
                       <a:fillRect/>
@@ -1898,189 +1893,201 @@
         <w:jc w:val="both"/>
         <w:rPr/>
       </w:pPr>
-      <w:bookmarkStart w:colFirst="0" w:colLast="0" w:name="_jtqmxh3ivzcy" w:id="20"/>
+      <w:bookmarkStart w:colFirst="0" w:colLast="0" w:name="_jtqmxh3ivzcy" w:id="19"/>
+      <w:bookmarkEnd w:id="19"/>
+      <w:r>
+        <w:rPr>
+          <w:rtl w:val="0"/>
+        </w:rPr>
+        <w:t xml:space="preserve">4</w:t>
+      </w:r>
+      <w:r>
+        <w:rPr>
+          <w:rtl w:val="0"/>
+        </w:rPr>
+        <w:t xml:space="preserve">.2. Plano </w:t>
+      </w:r>
+      <w:r>
+        <w:rPr>
+          <w:i w:val="1"/>
+          <w:rtl w:val="0"/>
+        </w:rPr>
+        <w:t xml:space="preserve">PSM</w:t>
+      </w:r>
+      <w:r>
+        <w:rPr>
+          <w:rtl w:val="0"/>
+        </w:rPr>
+        <w:t xml:space="preserve"> (</w:t>
+      </w:r>
+      <w:r>
+        <w:rPr>
+          <w:i w:val="1"/>
+          <w:rtl w:val="0"/>
+        </w:rPr>
+        <w:t xml:space="preserve">Practical Software and Systems Measurement</w:t>
+      </w:r>
+      <w:r>
+        <w:rPr>
+          <w:rtl w:val="0"/>
+        </w:rPr>
+        <w:t xml:space="preserve">)</w:t>
+      </w:r>
+    </w:p>
+    <w:p>
+      <w:pPr>
+        <w:pBdr/>
+        <w:ind w:firstLine="720"/>
+        <w:contextualSpacing w:val="0"/>
+        <w:jc w:val="both"/>
+        <w:rPr/>
+      </w:pPr>
+      <w:r>
+        <w:rPr>
+          <w:rtl w:val="0"/>
+        </w:rPr>
+        <w:t xml:space="preserve">O </w:t>
+      </w:r>
+      <w:r>
+        <w:rPr>
+          <w:i w:val="1"/>
+          <w:rtl w:val="0"/>
+        </w:rPr>
+        <w:t xml:space="preserve">PSM</w:t>
+      </w:r>
+      <w:r>
+        <w:rPr>
+          <w:rtl w:val="0"/>
+        </w:rPr>
+        <w:t xml:space="preserve"> é um modelo que surgiu em 1994 a partir de uma iniciativa do Departamento de Defesa estadunidense (McGarry et al., 1997) e que foi publicado apenas em 1997 na forma de um manual, que vem sendo atualizado e hoje está em sua quarta edição(Aguiar, 2002). O </w:t>
+      </w:r>
+      <w:r>
+        <w:rPr>
+          <w:i w:val="1"/>
+          <w:rtl w:val="0"/>
+        </w:rPr>
+        <w:t xml:space="preserve">PSM </w:t>
+      </w:r>
+      <w:r>
+        <w:rPr>
+          <w:rtl w:val="0"/>
+        </w:rPr>
+        <w:t xml:space="preserve">foi utilizado para servir de base para a formulação da área “Measurement and Analysis” do </w:t>
+      </w:r>
+      <w:r>
+        <w:rPr>
+          <w:i w:val="1"/>
+          <w:rtl w:val="0"/>
+        </w:rPr>
+        <w:t xml:space="preserve">CMMI</w:t>
+      </w:r>
+      <w:r>
+        <w:rPr>
+          <w:rtl w:val="0"/>
+        </w:rPr>
+        <w:t xml:space="preserve">, que viria a ser sucessor do </w:t>
+      </w:r>
+      <w:r>
+        <w:rPr>
+          <w:i w:val="1"/>
+          <w:rtl w:val="0"/>
+        </w:rPr>
+        <w:t xml:space="preserve">CMM</w:t>
+      </w:r>
+      <w:r>
+        <w:rPr>
+          <w:rtl w:val="0"/>
+        </w:rPr>
+        <w:t xml:space="preserve">, e está formalizado sobre a norma ISO/IEC 15.939 - </w:t>
+      </w:r>
+      <w:r>
+        <w:rPr>
+          <w:i w:val="1"/>
+          <w:rtl w:val="0"/>
+        </w:rPr>
+        <w:t xml:space="preserve">Software Engineering - Software Measurement Process Framework</w:t>
+      </w:r>
+      <w:r>
+        <w:rPr>
+          <w:rtl w:val="0"/>
+        </w:rPr>
+        <w:t xml:space="preserve">(Aguiar, 2002)</w:t>
+      </w:r>
+      <w:r>
+        <w:rPr>
+          <w:i w:val="1"/>
+          <w:rtl w:val="0"/>
+        </w:rPr>
+        <w:t xml:space="preserve">.</w:t>
+      </w:r>
+      <w:r>
+        <w:rPr>
+          <w:rtl w:val="0"/>
+        </w:rPr>
+      </w:r>
+    </w:p>
+    <w:p>
+      <w:pPr>
+        <w:pBdr/>
+        <w:ind w:firstLine="720"/>
+        <w:contextualSpacing w:val="0"/>
+        <w:jc w:val="both"/>
+        <w:rPr/>
+      </w:pPr>
+      <w:r>
+        <w:rPr>
+          <w:rtl w:val="0"/>
+        </w:rPr>
+        <w:t xml:space="preserve">O </w:t>
+      </w:r>
+      <w:r>
+        <w:rPr>
+          <w:i w:val="1"/>
+          <w:rtl w:val="0"/>
+        </w:rPr>
+        <w:t xml:space="preserve">PSM </w:t>
+      </w:r>
+      <w:r>
+        <w:rPr>
+          <w:rtl w:val="0"/>
+        </w:rPr>
+        <w:t xml:space="preserve">é um modelo focado na estruturação da mensuração em um projeto de software e tem seu foco na resolução de dois problemas, sendo eles: como especificar formalmente as medidas a  serem utilizadas; como conduzir o processo de medição. Para alcançar estes objetivos, o </w:t>
+      </w:r>
+      <w:r>
+        <w:rPr>
+          <w:i w:val="1"/>
+          <w:rtl w:val="0"/>
+        </w:rPr>
+        <w:t xml:space="preserve">PSM </w:t>
+      </w:r>
+      <w:r>
+        <w:rPr>
+          <w:rtl w:val="0"/>
+        </w:rPr>
+        <w:t xml:space="preserve">utiliza dois modelos: modelo de informação e modelo de processo</w:t>
+      </w:r>
+    </w:p>
+    <w:p>
+      <w:pPr>
+        <w:pStyle w:val="Heading3"/>
+        <w:pBdr/>
+        <w:contextualSpacing w:val="0"/>
+        <w:jc w:val="both"/>
+        <w:rPr/>
+      </w:pPr>
+      <w:bookmarkStart w:colFirst="0" w:colLast="0" w:name="_kfui40bhja5v" w:id="20"/>
       <w:bookmarkEnd w:id="20"/>
       <w:r>
         <w:rPr>
           <w:rtl w:val="0"/>
         </w:rPr>
-        <w:t xml:space="preserve">5.2. Plano </w:t>
-      </w:r>
-      <w:r>
-        <w:rPr>
-          <w:i w:val="1"/>
-          <w:rtl w:val="0"/>
-        </w:rPr>
-        <w:t xml:space="preserve">PSM</w:t>
-      </w:r>
-      <w:r>
-        <w:rPr>
-          <w:rtl w:val="0"/>
-        </w:rPr>
-        <w:t xml:space="preserve"> (</w:t>
-      </w:r>
-      <w:r>
-        <w:rPr>
-          <w:i w:val="1"/>
-          <w:rtl w:val="0"/>
-        </w:rPr>
-        <w:t xml:space="preserve">Practical Software and Systems Measurement</w:t>
-      </w:r>
-      <w:r>
-        <w:rPr>
-          <w:rtl w:val="0"/>
-        </w:rPr>
-        <w:t xml:space="preserve">)</w:t>
-      </w:r>
-    </w:p>
-    <w:p>
-      <w:pPr>
-        <w:pBdr/>
-        <w:ind w:firstLine="720"/>
-        <w:contextualSpacing w:val="0"/>
-        <w:jc w:val="both"/>
-        <w:rPr/>
-      </w:pPr>
-      <w:r>
-        <w:rPr>
-          <w:rtl w:val="0"/>
-        </w:rPr>
-        <w:t xml:space="preserve">O </w:t>
-      </w:r>
-      <w:r>
-        <w:rPr>
-          <w:i w:val="1"/>
-          <w:rtl w:val="0"/>
-        </w:rPr>
-        <w:t xml:space="preserve">PSM</w:t>
-      </w:r>
-      <w:r>
-        <w:rPr>
-          <w:rtl w:val="0"/>
-        </w:rPr>
-        <w:t xml:space="preserve"> é um modelo que surgiu em 1994 a partir de uma iniciativa do Departamento de Defesa estadunidense (McGarry et al., 1997) e que foi publicado apenas em 1997 na forma de um manual, que vem sendo atualizado e hoje está em sua quarta edição(Aguiar, 2002). O </w:t>
-      </w:r>
-      <w:r>
-        <w:rPr>
-          <w:i w:val="1"/>
-          <w:rtl w:val="0"/>
-        </w:rPr>
-        <w:t xml:space="preserve">PSM </w:t>
-      </w:r>
-      <w:r>
-        <w:rPr>
-          <w:rtl w:val="0"/>
-        </w:rPr>
-        <w:t xml:space="preserve">foi utilizado para servir de base para a formulação da área “Measurement and Analysis” do </w:t>
-      </w:r>
-      <w:r>
-        <w:rPr>
-          <w:i w:val="1"/>
-          <w:rtl w:val="0"/>
-        </w:rPr>
-        <w:t xml:space="preserve">CMMI</w:t>
-      </w:r>
-      <w:r>
-        <w:rPr>
-          <w:rtl w:val="0"/>
-        </w:rPr>
-        <w:t xml:space="preserve">, que viria a ser sucessor do </w:t>
-      </w:r>
-      <w:r>
-        <w:rPr>
-          <w:i w:val="1"/>
-          <w:rtl w:val="0"/>
-        </w:rPr>
-        <w:t xml:space="preserve">CMM</w:t>
-      </w:r>
-      <w:r>
-        <w:rPr>
-          <w:rtl w:val="0"/>
-        </w:rPr>
-        <w:t xml:space="preserve">, e está formalizado sobre a norma ISO/IEC 15.939 - </w:t>
-      </w:r>
-      <w:r>
-        <w:rPr>
-          <w:i w:val="1"/>
-          <w:rtl w:val="0"/>
-        </w:rPr>
-        <w:t xml:space="preserve">Software Engineering - Software Measurement Process Framework</w:t>
-      </w:r>
-      <w:r>
-        <w:rPr>
-          <w:rtl w:val="0"/>
-        </w:rPr>
-        <w:t xml:space="preserve">(Aguiar, 2002)</w:t>
-      </w:r>
-      <w:r>
-        <w:rPr>
-          <w:i w:val="1"/>
-          <w:rtl w:val="0"/>
-        </w:rPr>
-        <w:t xml:space="preserve">.</w:t>
-      </w:r>
-      <w:r>
-        <w:rPr>
-          <w:rtl w:val="0"/>
-        </w:rPr>
-      </w:r>
-    </w:p>
-    <w:p>
-      <w:pPr>
-        <w:pBdr/>
-        <w:ind w:firstLine="720"/>
-        <w:contextualSpacing w:val="0"/>
-        <w:jc w:val="both"/>
-        <w:rPr/>
-      </w:pPr>
-      <w:r>
-        <w:rPr>
-          <w:rtl w:val="0"/>
-        </w:rPr>
-        <w:t xml:space="preserve">O </w:t>
-      </w:r>
-      <w:r>
-        <w:rPr>
-          <w:i w:val="1"/>
-          <w:rtl w:val="0"/>
-        </w:rPr>
-        <w:t xml:space="preserve">PSM </w:t>
-      </w:r>
-      <w:r>
-        <w:rPr>
-          <w:rtl w:val="0"/>
-        </w:rPr>
-        <w:t xml:space="preserve">é um modelo focado na estruturação da mensuração em um projeto de software e tem seu foco na resolução de dois problemas, sendo eles: como especificar formalmente as medidas a  serem utilizadas; como conduzir o processo de medição. Para alcançar estes objetivos, o </w:t>
-      </w:r>
-      <w:r>
-        <w:rPr>
-          <w:i w:val="1"/>
-          <w:rtl w:val="0"/>
-        </w:rPr>
-        <w:t xml:space="preserve">PSM </w:t>
-      </w:r>
-      <w:r>
-        <w:rPr>
-          <w:rtl w:val="0"/>
-        </w:rPr>
-        <w:t xml:space="preserve">utiliza dois modelos: modelo de informação e modelo de processo</w:t>
-      </w:r>
-    </w:p>
-    <w:p>
-      <w:pPr>
-        <w:pStyle w:val="Heading3"/>
-        <w:pBdr/>
-        <w:contextualSpacing w:val="0"/>
-        <w:jc w:val="both"/>
-        <w:rPr/>
-      </w:pPr>
-      <w:bookmarkStart w:colFirst="0" w:colLast="0" w:name="_kfui40bhja5v" w:id="21"/>
-      <w:bookmarkEnd w:id="21"/>
-      <w:r>
-        <w:rPr>
-          <w:rtl w:val="0"/>
-        </w:rPr>
-        <w:t xml:space="preserve">5.2.1. Modelo de Informação</w:t>
+        <w:t xml:space="preserve">4</w:t>
+      </w:r>
+      <w:r>
+        <w:rPr>
+          <w:rtl w:val="0"/>
+        </w:rPr>
+        <w:t xml:space="preserve">.2.1. Modelo de Informação</w:t>
       </w:r>
     </w:p>
     <w:p>
@@ -2125,16 +2132,16 @@
           <wp:inline distB="114300" distT="114300" distL="114300" distR="114300">
             <wp:extent cx="5238750" cy="2638425"/>
             <wp:effectExtent b="0" l="0" r="0" t="0"/>
-            <wp:docPr id="5" name="image11.png"/>
+            <wp:docPr id="6" name="image14.png"/>
             <a:graphic>
               <a:graphicData uri="http://schemas.openxmlformats.org/drawingml/2006/picture">
                 <pic:pic>
                   <pic:nvPicPr>
-                    <pic:cNvPr id="0" name="image11.png"/>
+                    <pic:cNvPr id="0" name="image14.png"/>
                     <pic:cNvPicPr preferRelativeResize="0"/>
                   </pic:nvPicPr>
                   <pic:blipFill>
-                    <a:blip r:embed="rId8"/>
+                    <a:blip r:embed="rId7"/>
                     <a:srcRect b="0" l="8637" r="0" t="3484"/>
                     <a:stretch>
                       <a:fillRect/>
@@ -2422,16 +2429,16 @@
           <wp:inline distB="114300" distT="114300" distL="114300" distR="114300">
             <wp:extent cx="3952875" cy="4105275"/>
             <wp:effectExtent b="0" l="0" r="0" t="0"/>
-            <wp:docPr id="6" name="image12.png"/>
+            <wp:docPr id="7" name="image15.png"/>
             <a:graphic>
               <a:graphicData uri="http://schemas.openxmlformats.org/drawingml/2006/picture">
                 <pic:pic>
                   <pic:nvPicPr>
-                    <pic:cNvPr id="0" name="image12.png"/>
+                    <pic:cNvPr id="0" name="image15.png"/>
                     <pic:cNvPicPr preferRelativeResize="0"/>
                   </pic:nvPicPr>
                   <pic:blipFill>
-                    <a:blip r:embed="rId9"/>
+                    <a:blip r:embed="rId8"/>
                     <a:srcRect b="0" l="0" r="0" t="0"/>
                     <a:stretch>
                       <a:fillRect/>
@@ -2507,16 +2514,16 @@
           <wp:inline distB="114300" distT="114300" distL="114300" distR="114300">
             <wp:extent cx="5354884" cy="3833813"/>
             <wp:effectExtent b="0" l="0" r="0" t="0"/>
-            <wp:docPr id="4" name="image10.png"/>
+            <wp:docPr id="4" name="image12.png"/>
             <a:graphic>
               <a:graphicData uri="http://schemas.openxmlformats.org/drawingml/2006/picture">
                 <pic:pic>
                   <pic:nvPicPr>
-                    <pic:cNvPr id="0" name="image10.png"/>
+                    <pic:cNvPr id="0" name="image12.png"/>
                     <pic:cNvPicPr preferRelativeResize="0"/>
                   </pic:nvPicPr>
                   <pic:blipFill>
-                    <a:blip r:embed="rId10"/>
+                    <a:blip r:embed="rId9"/>
                     <a:srcRect b="0" l="0" r="0" t="0"/>
                     <a:stretch>
                       <a:fillRect/>
@@ -2591,16 +2598,16 @@
           <wp:inline distB="114300" distT="114300" distL="114300" distR="114300">
             <wp:extent cx="5586413" cy="3452069"/>
             <wp:effectExtent b="0" l="0" r="0" t="0"/>
-            <wp:docPr id="2" name="image7.png"/>
+            <wp:docPr id="2" name="image9.png"/>
             <a:graphic>
               <a:graphicData uri="http://schemas.openxmlformats.org/drawingml/2006/picture">
                 <pic:pic>
                   <pic:nvPicPr>
-                    <pic:cNvPr id="0" name="image7.png"/>
+                    <pic:cNvPr id="0" name="image9.png"/>
                     <pic:cNvPicPr preferRelativeResize="0"/>
                   </pic:nvPicPr>
                   <pic:blipFill>
-                    <a:blip r:embed="rId11"/>
+                    <a:blip r:embed="rId10"/>
                     <a:srcRect b="0" l="0" r="0" t="0"/>
                     <a:stretch>
                       <a:fillRect/>
@@ -2656,13 +2663,19 @@
         <w:jc w:val="both"/>
         <w:rPr/>
       </w:pPr>
-      <w:bookmarkStart w:colFirst="0" w:colLast="0" w:name="_dofu4ua4u3of" w:id="22"/>
-      <w:bookmarkEnd w:id="22"/>
-      <w:r>
-        <w:rPr>
-          <w:rtl w:val="0"/>
-        </w:rPr>
-        <w:t xml:space="preserve">5.2.2. Modelo de Processo</w:t>
+      <w:bookmarkStart w:colFirst="0" w:colLast="0" w:name="_dofu4ua4u3of" w:id="21"/>
+      <w:bookmarkEnd w:id="21"/>
+      <w:r>
+        <w:rPr>
+          <w:rtl w:val="0"/>
+        </w:rPr>
+        <w:t xml:space="preserve">4</w:t>
+      </w:r>
+      <w:r>
+        <w:rPr>
+          <w:rtl w:val="0"/>
+        </w:rPr>
+        <w:t xml:space="preserve">.2.2. Modelo de Processo</w:t>
       </w:r>
     </w:p>
     <w:p>
@@ -2729,7 +2742,7 @@
                     <pic:cNvPicPr preferRelativeResize="0"/>
                   </pic:nvPicPr>
                   <pic:blipFill>
-                    <a:blip r:embed="rId12"/>
+                    <a:blip r:embed="rId11"/>
                     <a:srcRect b="0" l="0" r="0" t="0"/>
                     <a:stretch>
                       <a:fillRect/>
@@ -2760,7 +2773,7 @@
         <w:pBdr/>
         <w:spacing w:line="480" w:lineRule="auto"/>
         <w:contextualSpacing w:val="0"/>
-        <w:jc w:val="both"/>
+        <w:jc w:val="center"/>
         <w:rPr>
           <w:sz w:val="16"/>
           <w:szCs w:val="16"/>
@@ -2871,39 +2884,77 @@
         <w:jc w:val="both"/>
         <w:rPr/>
       </w:pPr>
-      <w:bookmarkStart w:colFirst="0" w:colLast="0" w:name="_wyhksinej02p" w:id="23"/>
+      <w:bookmarkStart w:colFirst="0" w:colLast="0" w:name="_wyhksinej02p" w:id="22"/>
+      <w:bookmarkEnd w:id="22"/>
+      <w:r>
+        <w:rPr>
+          <w:rtl w:val="0"/>
+        </w:rPr>
+        <w:t xml:space="preserve">5</w:t>
+      </w:r>
+      <w:r>
+        <w:rPr>
+          <w:rtl w:val="0"/>
+        </w:rPr>
+        <w:t xml:space="preserve">. Alguns exemplos de métricas de código</w:t>
+      </w:r>
+      <w:r>
+        <w:rPr>
+          <w:rtl w:val="0"/>
+        </w:rPr>
+      </w:r>
+    </w:p>
+    <w:p>
+      <w:pPr>
+        <w:pStyle w:val="Heading2"/>
+        <w:pBdr/>
+        <w:contextualSpacing w:val="0"/>
+        <w:jc w:val="both"/>
+        <w:rPr/>
+      </w:pPr>
+      <w:bookmarkStart w:colFirst="0" w:colLast="0" w:name="_i29q4tpa3q16" w:id="23"/>
       <w:bookmarkEnd w:id="23"/>
       <w:r>
         <w:rPr>
           <w:rtl w:val="0"/>
         </w:rPr>
-        <w:t xml:space="preserve">6</w:t>
-      </w:r>
-      <w:commentRangeStart w:id="0"/>
-      <w:commentRangeStart w:id="1"/>
-      <w:commentRangeStart w:id="2"/>
-      <w:r>
-        <w:rPr>
-          <w:rtl w:val="0"/>
-        </w:rPr>
-        <w:t xml:space="preserve">. Alguns exemplos de métricas de código</w:t>
-      </w:r>
-      <w:commentRangeEnd w:id="0"/>
-      <w:r>
-        <w:commentReference w:id="0"/>
-      </w:r>
-      <w:commentRangeEnd w:id="1"/>
-      <w:r>
-        <w:commentReference w:id="1"/>
-      </w:r>
-      <w:commentRangeEnd w:id="2"/>
-      <w:r>
-        <w:commentReference w:id="2"/>
-      </w:r>
-      <w:r>
-        <w:rPr>
-          <w:rtl w:val="0"/>
-        </w:rPr>
+        <w:t xml:space="preserve">5</w:t>
+      </w:r>
+      <w:r>
+        <w:rPr>
+          <w:rtl w:val="0"/>
+        </w:rPr>
+        <w:t xml:space="preserve">.1. Complexidade Ciclomática</w:t>
+      </w:r>
+    </w:p>
+    <w:p>
+      <w:pPr>
+        <w:pBdr/>
+        <w:ind w:firstLine="720"/>
+        <w:contextualSpacing w:val="0"/>
+        <w:jc w:val="both"/>
+        <w:rPr/>
+      </w:pPr>
+      <w:r>
+        <w:rPr>
+          <w:rtl w:val="0"/>
+        </w:rPr>
+        <w:t xml:space="preserve">Métrica que mede a quantidade de caminhos/voltas que um software fará a partir de determinado ponto.</w:t>
+      </w:r>
+    </w:p>
+    <w:p>
+      <w:pPr>
+        <w:pBdr/>
+        <w:ind w:firstLine="720"/>
+        <w:contextualSpacing w:val="0"/>
+        <w:jc w:val="both"/>
+        <w:rPr/>
+      </w:pPr>
+      <w:r>
+        <w:rPr>
+          <w:rtl w:val="0"/>
+        </w:rPr>
+        <w:t xml:space="preserve">Essa métrica serve para mensurar a complexidade de um determinado módulo do código (classe, método, etc), a partir da contagem do número de caminhos independentes que ele pode executar até o fim. Isso retorna um indicador numérico, que - baseado em um plano de qualidade previamente definido - identifica o quão complexo esse módulo está e a necessidade de uma refatoração.</w:t>
       </w:r>
     </w:p>
     <w:p>
@@ -2914,43 +2965,34 @@
         <w:jc w:val="both"/>
         <w:rPr/>
       </w:pPr>
-      <w:bookmarkStart w:colFirst="0" w:colLast="0" w:name="_i29q4tpa3q16" w:id="24"/>
+      <w:bookmarkStart w:colFirst="0" w:colLast="0" w:name="_l5lqj6j8zmno" w:id="24"/>
       <w:bookmarkEnd w:id="24"/>
       <w:r>
         <w:rPr>
           <w:rtl w:val="0"/>
         </w:rPr>
-        <w:t xml:space="preserve">6.1. Complexidade Ciclomática</w:t>
-      </w:r>
-    </w:p>
-    <w:p>
-      <w:pPr>
-        <w:pBdr/>
-        <w:ind w:firstLine="720"/>
-        <w:contextualSpacing w:val="0"/>
-        <w:jc w:val="both"/>
-        <w:rPr/>
-      </w:pPr>
-      <w:r>
-        <w:rPr>
-          <w:rtl w:val="0"/>
-        </w:rPr>
-        <w:t xml:space="preserve">Métrica que mede a quantidade de caminhos/voltas que um software fará a partir de determinado ponto.</w:t>
-      </w:r>
-    </w:p>
-    <w:p>
-      <w:pPr>
-        <w:pBdr/>
-        <w:ind w:firstLine="720"/>
-        <w:contextualSpacing w:val="0"/>
-        <w:jc w:val="both"/>
-        <w:rPr/>
-      </w:pPr>
-      <w:r>
-        <w:rPr>
-          <w:rtl w:val="0"/>
-        </w:rPr>
-        <w:t xml:space="preserve">Essa métrica serve para mensurar a complexidade de um determinado módulo do código (classe, método, etc), a partir da contagem do número de caminhos independentes que ele pode executar até o fim. Isso retorna um indicador numérico, que - baseado em um plano de qualidade previamente definido - identifica o quão complexo esse módulo está e a necessidade de uma refatoração.</w:t>
+        <w:t xml:space="preserve">5</w:t>
+      </w:r>
+      <w:r>
+        <w:rPr>
+          <w:rtl w:val="0"/>
+        </w:rPr>
+        <w:t xml:space="preserve">.2. Duplicação de código</w:t>
+      </w:r>
+    </w:p>
+    <w:p>
+      <w:pPr>
+        <w:pBdr/>
+        <w:ind w:firstLine="720"/>
+        <w:contextualSpacing w:val="0"/>
+        <w:jc w:val="both"/>
+        <w:rPr/>
+      </w:pPr>
+      <w:r>
+        <w:rPr>
+          <w:rtl w:val="0"/>
+        </w:rPr>
+        <w:t xml:space="preserve">Mede a quantidade de código duplicado ou similar que um código fonte apresenta. Baseado em similaridades identificadas, essa métrica indica possíveis pontos onde talvez a criação de um método ou classe atuasse de uma maneira mais eficiente, impedindo duplicação de lógicas semelhantes e aumentando a produtividade dos desenvolvedores.</w:t>
       </w:r>
     </w:p>
     <w:p>
@@ -2961,28 +3003,34 @@
         <w:jc w:val="both"/>
         <w:rPr/>
       </w:pPr>
-      <w:bookmarkStart w:colFirst="0" w:colLast="0" w:name="_l5lqj6j8zmno" w:id="25"/>
+      <w:bookmarkStart w:colFirst="0" w:colLast="0" w:name="_o2nub3i98slg" w:id="25"/>
       <w:bookmarkEnd w:id="25"/>
       <w:r>
         <w:rPr>
           <w:rtl w:val="0"/>
         </w:rPr>
-        <w:t xml:space="preserve">6.2. Duplicação de código</w:t>
-      </w:r>
-    </w:p>
-    <w:p>
-      <w:pPr>
-        <w:pBdr/>
-        <w:ind w:firstLine="720"/>
-        <w:contextualSpacing w:val="0"/>
-        <w:jc w:val="both"/>
-        <w:rPr/>
-      </w:pPr>
-      <w:r>
-        <w:rPr>
-          <w:rtl w:val="0"/>
-        </w:rPr>
-        <w:t xml:space="preserve">Mede a quantidade de código duplicado ou similar que um código fonte apresenta. Baseado em similaridades identificadas, essa métrica indica possíveis pontos onde talvez a criação de um método ou classe atuasse de uma maneira mais eficiente, impedindo duplicação de lógicas semelhantes e aumentando a produtividade dos desenvolvedores.</w:t>
+        <w:t xml:space="preserve">5</w:t>
+      </w:r>
+      <w:r>
+        <w:rPr>
+          <w:rtl w:val="0"/>
+        </w:rPr>
+        <w:t xml:space="preserve">.3. Churn</w:t>
+      </w:r>
+    </w:p>
+    <w:p>
+      <w:pPr>
+        <w:pBdr/>
+        <w:ind w:firstLine="720"/>
+        <w:contextualSpacing w:val="0"/>
+        <w:jc w:val="both"/>
+        <w:rPr/>
+      </w:pPr>
+      <w:r>
+        <w:rPr>
+          <w:rtl w:val="0"/>
+        </w:rPr>
+        <w:t xml:space="preserve">Indicador que mostra quantidade de vezes que um determinado pedaço do código fonte sofreu alterações. A análise do churn é bastante peculiar, visto que ela não indica exatamente um problema, mas um possível foco de refatoração. A análise vai indicar em quais pontos do código estão tendo mais pessoas atuando, maiores modificações, etc, e isso pode levar a revelar um problema oculto exatamente nesse trecho.</w:t>
       </w:r>
     </w:p>
     <w:p>
@@ -2993,28 +3041,34 @@
         <w:jc w:val="both"/>
         <w:rPr/>
       </w:pPr>
-      <w:bookmarkStart w:colFirst="0" w:colLast="0" w:name="_o2nub3i98slg" w:id="26"/>
+      <w:bookmarkStart w:colFirst="0" w:colLast="0" w:name="_x8htgw705p1k" w:id="26"/>
       <w:bookmarkEnd w:id="26"/>
       <w:r>
         <w:rPr>
           <w:rtl w:val="0"/>
         </w:rPr>
-        <w:t xml:space="preserve">6.3. Churn</w:t>
-      </w:r>
-    </w:p>
-    <w:p>
-      <w:pPr>
-        <w:pBdr/>
-        <w:ind w:firstLine="720"/>
-        <w:contextualSpacing w:val="0"/>
-        <w:jc w:val="both"/>
-        <w:rPr/>
-      </w:pPr>
-      <w:r>
-        <w:rPr>
-          <w:rtl w:val="0"/>
-        </w:rPr>
-        <w:t xml:space="preserve">Indicador que mostra quantidade de vezes que um determinado pedaço do código fonte sofreu alterações. A análise do churn é bastante peculiar, visto que ela não indica exatamente um problema, mas um possível foco de refatoração. A análise vai indicar em quais pontos do código estão tendo mais pessoas atuando, maiores modificações, etc, e isso pode levar a revelar um problema oculto exatamente nesse trecho.</w:t>
+        <w:t xml:space="preserve">5</w:t>
+      </w:r>
+      <w:r>
+        <w:rPr>
+          <w:rtl w:val="0"/>
+        </w:rPr>
+        <w:t xml:space="preserve">.4. Smells</w:t>
+      </w:r>
+    </w:p>
+    <w:p>
+      <w:pPr>
+        <w:pBdr/>
+        <w:ind w:firstLine="720"/>
+        <w:contextualSpacing w:val="0"/>
+        <w:jc w:val="both"/>
+        <w:rPr/>
+      </w:pPr>
+      <w:r>
+        <w:rPr>
+          <w:rtl w:val="0"/>
+        </w:rPr>
+        <w:t xml:space="preserve">“Smells” funcionam como métricas visuais que indicam possíveis pontos de refatoração do código, indicando diversos problemas diferentes. As smells funcionam como marcadores no código que mostram que determinados problemas existem ali e que precisam ser solucionados. As smells existentes variam bastante, podendo ser desde checagens de folha de estilo até trechos de código muito complexos.</w:t>
       </w:r>
     </w:p>
     <w:p>
@@ -3025,28 +3079,34 @@
         <w:jc w:val="both"/>
         <w:rPr/>
       </w:pPr>
-      <w:bookmarkStart w:colFirst="0" w:colLast="0" w:name="_x8htgw705p1k" w:id="27"/>
+      <w:bookmarkStart w:colFirst="0" w:colLast="0" w:name="_ay613mfts99x" w:id="27"/>
       <w:bookmarkEnd w:id="27"/>
       <w:r>
         <w:rPr>
           <w:rtl w:val="0"/>
         </w:rPr>
-        <w:t xml:space="preserve">6.4. Smells</w:t>
-      </w:r>
-    </w:p>
-    <w:p>
-      <w:pPr>
-        <w:pBdr/>
-        <w:ind w:firstLine="720"/>
-        <w:contextualSpacing w:val="0"/>
-        <w:jc w:val="both"/>
-        <w:rPr/>
-      </w:pPr>
-      <w:r>
-        <w:rPr>
-          <w:rtl w:val="0"/>
-        </w:rPr>
-        <w:t xml:space="preserve">“Smells” funcionam como métricas visuais que indicam possíveis pontos de refatoração do código, indicando diversos problemas diferentes. As smells funcionam como marcadores no código que mostram que determinados problemas existem ali e que precisam ser solucionados. As smells existentes variam bastante, podendo ser desde checagens de folha de estilo até trechos de código muito complexos.</w:t>
+        <w:t xml:space="preserve">5</w:t>
+      </w:r>
+      <w:r>
+        <w:rPr>
+          <w:rtl w:val="0"/>
+        </w:rPr>
+        <w:t xml:space="preserve">.5. Coesão e Acoplamento</w:t>
+      </w:r>
+    </w:p>
+    <w:p>
+      <w:pPr>
+        <w:pBdr/>
+        <w:ind w:firstLine="720"/>
+        <w:contextualSpacing w:val="0"/>
+        <w:jc w:val="both"/>
+        <w:rPr/>
+      </w:pPr>
+      <w:r>
+        <w:rPr>
+          <w:rtl w:val="0"/>
+        </w:rPr>
+        <w:t xml:space="preserve">Funciona mais para linguagens orientadas a objetos, medindo coesão e acoplamento entre classes e métodos da aplicação. A coesão está relacionada à ideia de “responsabilidade única”, onde uma classe ou método deve executar somente uma operação, o que facilita sua reutilização e manutenção. Já o acoplamento se dá ao relacionamento de um método ou classe com outros, que deve ser pouco, mantendo a independência destes em relação a outros.</w:t>
       </w:r>
     </w:p>
     <w:p>
@@ -3057,61 +3117,414 @@
         <w:jc w:val="both"/>
         <w:rPr/>
       </w:pPr>
-      <w:bookmarkStart w:colFirst="0" w:colLast="0" w:name="_ay613mfts99x" w:id="28"/>
+      <w:bookmarkStart w:colFirst="0" w:colLast="0" w:name="_kq18ht710hht" w:id="28"/>
       <w:bookmarkEnd w:id="28"/>
       <w:r>
         <w:rPr>
           <w:rtl w:val="0"/>
         </w:rPr>
-        <w:t xml:space="preserve">6.5. Coesão e Acoplamento</w:t>
-      </w:r>
-    </w:p>
-    <w:p>
-      <w:pPr>
-        <w:pBdr/>
-        <w:ind w:firstLine="720"/>
-        <w:contextualSpacing w:val="0"/>
-        <w:jc w:val="both"/>
-        <w:rPr/>
-      </w:pPr>
-      <w:r>
-        <w:rPr>
-          <w:rtl w:val="0"/>
-        </w:rPr>
-        <w:t xml:space="preserve">Funciona mais para linguagens orientadas a objetos, medindo coesão e acoplamento entre classes e métodos da aplicação. A coesão está relacionada a ideia de “responsabilidade única”, onde uma classe ou método deve executar somente uma operação, o que facilita sua reutilização e manutenção. Já o acoplamento se dá ao relacionamento de um método ou classe com outros, que deve ser pouco, mantendo a independência destes em relação a outros.</w:t>
-      </w:r>
-    </w:p>
-    <w:p>
-      <w:pPr>
-        <w:pStyle w:val="Heading2"/>
-        <w:pBdr/>
-        <w:contextualSpacing w:val="0"/>
-        <w:jc w:val="both"/>
-        <w:rPr/>
-      </w:pPr>
-      <w:bookmarkStart w:colFirst="0" w:colLast="0" w:name="_kq18ht710hht" w:id="29"/>
+        <w:t xml:space="preserve">5</w:t>
+      </w:r>
+      <w:r>
+        <w:rPr>
+          <w:rtl w:val="0"/>
+        </w:rPr>
+        <w:t xml:space="preserve">.6. Quantidade de linhas por método</w:t>
+      </w:r>
+    </w:p>
+    <w:p>
+      <w:pPr>
+        <w:pBdr/>
+        <w:ind w:firstLine="720"/>
+        <w:contextualSpacing w:val="0"/>
+        <w:jc w:val="both"/>
+        <w:rPr/>
+      </w:pPr>
+      <w:r>
+        <w:rPr>
+          <w:rtl w:val="0"/>
+        </w:rPr>
+        <w:t xml:space="preserve">Mede exatamente um valor mínimo aceitável para quantidade de linhas por método, que varia de acordo com a linguagem. Essa métrica de tamanho em geral, funciona como um indicador coesão. Um método com uma quantidade elevada de linhas de código pode representar que a função não está atomizada, e que existe um excesso de responsabilidades delegadas a ela, o que pode levar a não reaproveitamento do código e dificuldades de manutenção, futuramen</w:t>
+      </w:r>
+      <w:r>
+        <w:rPr>
+          <w:rtl w:val="0"/>
+        </w:rPr>
+        <w:t xml:space="preserve">te.</w:t>
+      </w:r>
+      <w:r>
+        <w:rPr>
+          <w:rtl w:val="0"/>
+        </w:rPr>
+      </w:r>
+    </w:p>
+    <w:p>
+      <w:pPr>
+        <w:pStyle w:val="Heading1"/>
+        <w:pBdr/>
+        <w:contextualSpacing w:val="0"/>
+        <w:rPr/>
+      </w:pPr>
+      <w:bookmarkStart w:colFirst="0" w:colLast="0" w:name="_1kspic19qdzh" w:id="29"/>
       <w:bookmarkEnd w:id="29"/>
       <w:r>
         <w:rPr>
           <w:rtl w:val="0"/>
         </w:rPr>
-        <w:t xml:space="preserve">6.6. Quantidade de linhas por método</w:t>
-      </w:r>
-    </w:p>
-    <w:p>
-      <w:pPr>
-        <w:pBdr/>
-        <w:ind w:firstLine="720"/>
-        <w:contextualSpacing w:val="0"/>
-        <w:jc w:val="both"/>
-        <w:rPr/>
-      </w:pPr>
-      <w:r>
-        <w:rPr>
-          <w:rtl w:val="0"/>
-        </w:rPr>
-        <w:t xml:space="preserve">Mede exatamente um valor mínimo aceitável para quantidade de linhas por método, que varia de acordo com a linguagem. Essa métrica de tamanho em geral, funciona como um indicador coesão. Um método com uma quantidade elevada de linhas de código pode representar que a função não está atomizada, e que existe um excesso de responsabilidades delegadas a ela, o que pode levar a não reaproveitamento do código e dificuldades de manutenção, futuramente.</w:t>
-      </w:r>
+        <w:t xml:space="preserve">6. Ferramentas</w:t>
+      </w:r>
+    </w:p>
+    <w:p>
+      <w:pPr>
+        <w:pBdr/>
+        <w:spacing w:line="276" w:lineRule="auto"/>
+        <w:ind w:firstLine="720"/>
+        <w:contextualSpacing w:val="0"/>
+        <w:jc w:val="both"/>
+        <w:rPr/>
+      </w:pPr>
+      <w:r>
+        <w:rPr>
+          <w:rtl w:val="0"/>
+        </w:rPr>
+        <w:t xml:space="preserve">Para efetuar a medição da qualidade estática de software existem ferramentas que auxiliam neste controle. Tendo ferramentas focadas para diversas situações</w:t>
+      </w:r>
+      <w:r>
+        <w:rPr>
+          <w:i w:val="1"/>
+          <w:rtl w:val="0"/>
+        </w:rPr>
+        <w:t xml:space="preserve">, </w:t>
+      </w:r>
+      <w:r>
+        <w:rPr>
+          <w:rtl w:val="0"/>
+        </w:rPr>
+        <w:t xml:space="preserve">sendo elas focadas na folha de estilo ou em análise estática de código.  </w:t>
+      </w:r>
+    </w:p>
+    <w:p>
+      <w:pPr>
+        <w:pBdr/>
+        <w:spacing w:line="276" w:lineRule="auto"/>
+        <w:contextualSpacing w:val="0"/>
+        <w:jc w:val="both"/>
+        <w:rPr/>
+      </w:pPr>
+      <w:r>
+        <w:rPr>
+          <w:rtl w:val="0"/>
+        </w:rPr>
+        <w:tab/>
+        <w:t xml:space="preserve">As ferramentas de folha de estilo tem como finalidade verificar se o código desenvolvido está seguindo os padrões de desenvolvimento pré estabelecidos, facilitando assim a manutenção do sistema por não haver estilos de programação diferentes. Existem várias ferramentas que fazem essa verificação, contudo cabe ao responsável pela qualidade escolher a ferramenta que melhor se adeque ao contexto. Como exemplo de ferramentas temos para o JAVA o </w:t>
+      </w:r>
+      <w:r>
+        <w:rPr>
+          <w:i w:val="1"/>
+          <w:rtl w:val="0"/>
+        </w:rPr>
+        <w:t xml:space="preserve">checkstyle</w:t>
+      </w:r>
+      <w:r>
+        <w:rPr>
+          <w:rtl w:val="0"/>
+        </w:rPr>
+        <w:t xml:space="preserve"> que é uma ferramenta simples que pode ser executada via linha de comando e que traz no próprio terminal seu resultado. O </w:t>
+      </w:r>
+      <w:r>
+        <w:rPr>
+          <w:i w:val="1"/>
+          <w:rtl w:val="0"/>
+        </w:rPr>
+        <w:t xml:space="preserve">checkstyle</w:t>
+      </w:r>
+      <w:r>
+        <w:rPr>
+          <w:rtl w:val="0"/>
+        </w:rPr>
+        <w:t xml:space="preserve"> também é implementado como plugin do eclipse, o que traz em realtime os avisos de quebra de estilo. Para o Ruby o </w:t>
+      </w:r>
+      <w:r>
+        <w:rPr>
+          <w:i w:val="1"/>
+          <w:rtl w:val="0"/>
+        </w:rPr>
+        <w:t xml:space="preserve">rubocop</w:t>
+      </w:r>
+      <w:r>
+        <w:rPr>
+          <w:rtl w:val="0"/>
+        </w:rPr>
+        <w:t xml:space="preserve"> é uma ferramenta bem completa em relação ao análise de estilo do código, esta assim como o </w:t>
+      </w:r>
+      <w:r>
+        <w:rPr>
+          <w:i w:val="1"/>
+          <w:rtl w:val="0"/>
+        </w:rPr>
+        <w:t xml:space="preserve">checkstyle</w:t>
+      </w:r>
+      <w:r>
+        <w:rPr>
+          <w:rtl w:val="0"/>
+        </w:rPr>
+        <w:t xml:space="preserve"> tem sua execução direto no terminal e pode também ser adicionado a editores de texto como o sublime3 e o atom.</w:t>
+      </w:r>
+    </w:p>
+    <w:p>
+      <w:pPr>
+        <w:pBdr/>
+        <w:spacing w:line="276" w:lineRule="auto"/>
+        <w:contextualSpacing w:val="0"/>
+        <w:jc w:val="both"/>
+        <w:rPr/>
+      </w:pPr>
+      <w:r>
+        <w:drawing>
+          <wp:inline distB="114300" distT="114300" distL="114300" distR="114300">
+            <wp:extent cx="5731200" cy="3035300"/>
+            <wp:effectExtent b="0" l="0" r="0" t="0"/>
+            <wp:docPr id="5" name="image13.png"/>
+            <a:graphic>
+              <a:graphicData uri="http://schemas.openxmlformats.org/drawingml/2006/picture">
+                <pic:pic>
+                  <pic:nvPicPr>
+                    <pic:cNvPr id="0" name="image13.png"/>
+                    <pic:cNvPicPr preferRelativeResize="0"/>
+                  </pic:nvPicPr>
+                  <pic:blipFill>
+                    <a:blip r:embed="rId12"/>
+                    <a:srcRect b="0" l="0" r="0" t="0"/>
+                    <a:stretch>
+                      <a:fillRect/>
+                    </a:stretch>
+                  </pic:blipFill>
+                  <pic:spPr>
+                    <a:xfrm>
+                      <a:off x="0" y="0"/>
+                      <a:ext cx="5731200" cy="3035300"/>
+                    </a:xfrm>
+                    <a:prstGeom prst="rect"/>
+                    <a:ln/>
+                  </pic:spPr>
+                </pic:pic>
+              </a:graphicData>
+            </a:graphic>
+          </wp:inline>
+        </w:drawing>
+      </w:r>
+      <w:r>
+        <w:rPr>
+          <w:rtl w:val="0"/>
+        </w:rPr>
+      </w:r>
+    </w:p>
+    <w:p>
+      <w:pPr>
+        <w:pBdr/>
+        <w:spacing w:line="276" w:lineRule="auto"/>
+        <w:contextualSpacing w:val="0"/>
+        <w:jc w:val="center"/>
+        <w:rPr>
+          <w:sz w:val="16"/>
+          <w:szCs w:val="16"/>
+        </w:rPr>
+      </w:pPr>
+      <w:r>
+        <w:rPr>
+          <w:sz w:val="16"/>
+          <w:szCs w:val="16"/>
+          <w:rtl w:val="0"/>
+        </w:rPr>
+        <w:t xml:space="preserve">Figura X -Execução do rubocop</w:t>
+      </w:r>
+    </w:p>
+    <w:p>
+      <w:pPr>
+        <w:pBdr/>
+        <w:spacing w:line="276" w:lineRule="auto"/>
+        <w:ind w:firstLine="720"/>
+        <w:contextualSpacing w:val="0"/>
+        <w:jc w:val="both"/>
+        <w:rPr/>
+      </w:pPr>
+      <w:r>
+        <w:rPr>
+          <w:rtl w:val="0"/>
+        </w:rPr>
+        <w:t xml:space="preserve">A análise estática de código tem como finalidade garantir a qualidade de código, verificando complexidade de código, acoplamento, duplicidade, etc. Essas métricas refletem em desempenho e manutenibilidade  de software. Existem também várias ferramentas que auxiliam nessa análise, tendo algumas focadas em apenas uma linguagem de programação, como o </w:t>
+      </w:r>
+      <w:r>
+        <w:rPr>
+          <w:i w:val="1"/>
+          <w:rtl w:val="0"/>
+        </w:rPr>
+        <w:t xml:space="preserve">rubycritic,</w:t>
+      </w:r>
+      <w:r>
+        <w:rPr>
+          <w:rtl w:val="0"/>
+        </w:rPr>
+        <w:t xml:space="preserve"> para Ruby, ou que dão suporte a várias linguagens de programação, como o </w:t>
+      </w:r>
+      <w:r>
+        <w:rPr>
+          <w:i w:val="1"/>
+          <w:rtl w:val="0"/>
+        </w:rPr>
+        <w:t xml:space="preserve">CodeClimate, </w:t>
+      </w:r>
+      <w:r>
+        <w:rPr>
+          <w:rtl w:val="0"/>
+        </w:rPr>
+        <w:t xml:space="preserve">o </w:t>
+      </w:r>
+      <w:r>
+        <w:rPr>
+          <w:i w:val="1"/>
+          <w:rtl w:val="0"/>
+        </w:rPr>
+        <w:t xml:space="preserve">Analizo</w:t>
+      </w:r>
+      <w:r>
+        <w:rPr>
+          <w:rtl w:val="0"/>
+        </w:rPr>
+        <w:t xml:space="preserve">. Estas chegam a dar uma avaliação para cada arquivo dizendo a qualidade deste. O </w:t>
+      </w:r>
+      <w:r>
+        <w:rPr>
+          <w:i w:val="1"/>
+          <w:rtl w:val="0"/>
+        </w:rPr>
+        <w:t xml:space="preserve">rubycritic </w:t>
+      </w:r>
+      <w:r>
+        <w:rPr>
+          <w:rtl w:val="0"/>
+        </w:rPr>
+        <w:t xml:space="preserve">é uma ferramenta instalada que roda via terminal e tem como output uma estrutura de pastas com arquivos html informando a situação do projeto. O </w:t>
+      </w:r>
+      <w:r>
+        <w:rPr>
+          <w:i w:val="1"/>
+          <w:rtl w:val="0"/>
+        </w:rPr>
+        <w:t xml:space="preserve">CodeClimate</w:t>
+      </w:r>
+      <w:r>
+        <w:rPr>
+          <w:rtl w:val="0"/>
+        </w:rPr>
+        <w:t xml:space="preserve"> é uma ferramenta online que sincroniza com repositórios e faz o análise após o commit. O </w:t>
+      </w:r>
+      <w:r>
+        <w:rPr>
+          <w:i w:val="1"/>
+          <w:rtl w:val="0"/>
+        </w:rPr>
+        <w:t xml:space="preserve">Analizo</w:t>
+      </w:r>
+      <w:r>
+        <w:rPr>
+          <w:rtl w:val="0"/>
+        </w:rPr>
+        <w:t xml:space="preserve"> roda em terminal e tem sua saída toda em um arquivo de texto informando todos os arquivos do projeto e suas respectivas métricas.</w:t>
+      </w:r>
+    </w:p>
+    <w:p>
+      <w:pPr>
+        <w:pBdr/>
+        <w:spacing w:line="276" w:lineRule="auto"/>
+        <w:ind w:left="0" w:firstLine="0"/>
+        <w:contextualSpacing w:val="0"/>
+        <w:jc w:val="both"/>
+        <w:rPr/>
+      </w:pPr>
+      <w:r>
+        <w:drawing>
+          <wp:inline distB="114300" distT="114300" distL="114300" distR="114300">
+            <wp:extent cx="5731200" cy="3238500"/>
+            <wp:effectExtent b="0" l="0" r="0" t="0"/>
+            <wp:docPr id="9" name="image18.png"/>
+            <a:graphic>
+              <a:graphicData uri="http://schemas.openxmlformats.org/drawingml/2006/picture">
+                <pic:pic>
+                  <pic:nvPicPr>
+                    <pic:cNvPr id="0" name="image18.png"/>
+                    <pic:cNvPicPr preferRelativeResize="0"/>
+                  </pic:nvPicPr>
+                  <pic:blipFill>
+                    <a:blip r:embed="rId13"/>
+                    <a:srcRect b="0" l="0" r="0" t="0"/>
+                    <a:stretch>
+                      <a:fillRect/>
+                    </a:stretch>
+                  </pic:blipFill>
+                  <pic:spPr>
+                    <a:xfrm>
+                      <a:off x="0" y="0"/>
+                      <a:ext cx="5731200" cy="3238500"/>
+                    </a:xfrm>
+                    <a:prstGeom prst="rect"/>
+                    <a:ln/>
+                  </pic:spPr>
+                </pic:pic>
+              </a:graphicData>
+            </a:graphic>
+          </wp:inline>
+        </w:drawing>
+      </w:r>
+      <w:r>
+        <w:rPr>
+          <w:rtl w:val="0"/>
+        </w:rPr>
+      </w:r>
+    </w:p>
+    <w:p>
+      <w:pPr>
+        <w:pBdr/>
+        <w:spacing w:line="276" w:lineRule="auto"/>
+        <w:contextualSpacing w:val="0"/>
+        <w:jc w:val="center"/>
+        <w:rPr>
+          <w:sz w:val="16"/>
+          <w:szCs w:val="16"/>
+        </w:rPr>
+      </w:pPr>
+      <w:r>
+        <w:rPr>
+          <w:sz w:val="16"/>
+          <w:szCs w:val="16"/>
+          <w:rtl w:val="0"/>
+        </w:rPr>
+        <w:t xml:space="preserve">Figura X - Tela do codeclimate</w:t>
+      </w:r>
+    </w:p>
+    <w:p>
+      <w:pPr>
+        <w:pBdr/>
+        <w:spacing w:line="276" w:lineRule="auto"/>
+        <w:ind w:left="0" w:firstLine="0"/>
+        <w:contextualSpacing w:val="0"/>
+        <w:jc w:val="both"/>
+        <w:rPr/>
+      </w:pPr>
+      <w:r>
+        <w:rPr>
+          <w:rtl w:val="0"/>
+        </w:rPr>
+      </w:r>
+    </w:p>
+    <w:p>
+      <w:pPr>
+        <w:pBdr/>
+        <w:ind w:left="0" w:firstLine="0"/>
+        <w:contextualSpacing w:val="0"/>
+        <w:jc w:val="both"/>
+        <w:rPr/>
+      </w:pPr>
       <w:r>
         <w:rPr>
           <w:rtl w:val="0"/>
@@ -3507,137 +3920,6 @@
     </w:sectPr>
   </w:body>
 </w:document>
-</file>
-
-<file path=word/comments.xml><?xml version="1.0" encoding="utf-8"?>
-<w:comments xmlns:mc="http://schemas.openxmlformats.org/markup-compatibility/2006" xmlns:o="urn:schemas-microsoft-com:office:office" xmlns:r="http://schemas.openxmlformats.org/officeDocument/2006/relationships" xmlns:m="http://schemas.openxmlformats.org/officeDocument/2006/math" xmlns:v="urn:schemas-microsoft-com:vml" xmlns:wp="http://schemas.openxmlformats.org/drawingml/2006/wordprocessingDrawing" xmlns:w10="urn:schemas-microsoft-com:office:word" xmlns:w="http://schemas.openxmlformats.org/wordprocessingml/2006/main" xmlns:wne="http://schemas.microsoft.com/office/word/2006/wordml" xmlns:sl="http://schemas.openxmlformats.org/schemaLibrary/2006/main" xmlns:a="http://schemas.openxmlformats.org/drawingml/2006/main" xmlns:pic="http://schemas.openxmlformats.org/drawingml/2006/picture" xmlns:c="http://schemas.openxmlformats.org/drawingml/2006/chart" xmlns:lc="http://schemas.openxmlformats.org/drawingml/2006/lockedCanvas" xmlns:dgm="http://schemas.openxmlformats.org/drawingml/2006/diagram" xmlns:wps="http://schemas.microsoft.com/office/word/2010/wordprocessingShape" xmlns:wpg="http://schemas.microsoft.com/office/word/2010/wordprocessingGroup">
-  <w:comment w:author="vinicius pinheiro" w:id="0" w:date="2017-05-03T10:38:32Z">
-    <w:p>
-      <w:pPr>
-        <w:keepNext w:val="0"/>
-        <w:keepLines w:val="0"/>
-        <w:widowControl w:val="0"/>
-        <w:pBdr/>
-        <w:spacing w:after="0" w:before="0" w:line="240" w:lineRule="auto"/>
-        <w:ind w:left="0" w:right="0" w:firstLine="0"/>
-        <w:contextualSpacing w:val="0"/>
-        <w:jc w:val="left"/>
-        <w:rPr>
-          <w:rFonts w:ascii="Arial" w:cs="Arial" w:eastAsia="Arial" w:hAnsi="Arial"/>
-          <w:b w:val="0"/>
-          <w:i w:val="0"/>
-          <w:smallCaps w:val="0"/>
-          <w:strike w:val="0"/>
-          <w:color w:val="000000"/>
-          <w:sz w:val="22"/>
-          <w:szCs w:val="22"/>
-          <w:u w:val="none"/>
-          <w:vertAlign w:val="baseline"/>
-        </w:rPr>
-      </w:pPr>
-      <w:r>
-        <w:rPr>
-          <w:rFonts w:ascii="Arial" w:cs="Arial" w:eastAsia="Arial" w:hAnsi="Arial"/>
-          <w:b w:val="0"/>
-          <w:i w:val="0"/>
-          <w:smallCaps w:val="0"/>
-          <w:strike w:val="0"/>
-          <w:color w:val="000000"/>
-          <w:sz w:val="22"/>
-          <w:szCs w:val="22"/>
-          <w:u w:val="none"/>
-          <w:vertAlign w:val="baseline"/>
-          <w:rtl w:val="0"/>
-        </w:rPr>
-        <w:t xml:space="preserve">Professora pediu para falarmos sobre métricas de código</w:t>
-      </w:r>
-    </w:p>
-  </w:comment>
-  <w:comment w:author="vinicius pinheiro" w:id="1" w:date="2017-05-03T10:37:44Z">
-    <w:p>
-      <w:pPr>
-        <w:keepNext w:val="0"/>
-        <w:keepLines w:val="0"/>
-        <w:widowControl w:val="0"/>
-        <w:pBdr/>
-        <w:spacing w:after="0" w:before="0" w:line="240" w:lineRule="auto"/>
-        <w:ind w:left="0" w:right="0" w:firstLine="0"/>
-        <w:contextualSpacing w:val="0"/>
-        <w:jc w:val="left"/>
-        <w:rPr>
-          <w:rFonts w:ascii="Arial" w:cs="Arial" w:eastAsia="Arial" w:hAnsi="Arial"/>
-          <w:b w:val="0"/>
-          <w:i w:val="0"/>
-          <w:smallCaps w:val="0"/>
-          <w:strike w:val="0"/>
-          <w:color w:val="000000"/>
-          <w:sz w:val="22"/>
-          <w:szCs w:val="22"/>
-          <w:u w:val="none"/>
-          <w:vertAlign w:val="baseline"/>
-        </w:rPr>
-      </w:pPr>
-      <w:r>
-        <w:rPr>
-          <w:rFonts w:ascii="Arial" w:cs="Arial" w:eastAsia="Arial" w:hAnsi="Arial"/>
-          <w:b w:val="0"/>
-          <w:i w:val="0"/>
-          <w:smallCaps w:val="0"/>
-          <w:strike w:val="0"/>
-          <w:color w:val="000000"/>
-          <w:sz w:val="22"/>
-          <w:szCs w:val="22"/>
-          <w:u w:val="none"/>
-          <w:vertAlign w:val="baseline"/>
-          <w:rtl w:val="0"/>
-        </w:rPr>
-        <w:t xml:space="preserve">Pega as mais comuns em GPP, tipo o que o Pedro Ivo apresentou na aula</w:t>
-      </w:r>
-    </w:p>
-  </w:comment>
-  <w:comment w:author="vinicius pinheiro" w:id="2" w:date="2017-05-03T10:38:32Z">
-    <w:p>
-      <w:pPr>
-        <w:keepNext w:val="0"/>
-        <w:keepLines w:val="0"/>
-        <w:widowControl w:val="0"/>
-        <w:pBdr/>
-        <w:spacing w:after="0" w:before="0" w:line="240" w:lineRule="auto"/>
-        <w:ind w:left="0" w:right="0" w:firstLine="0"/>
-        <w:contextualSpacing w:val="0"/>
-        <w:jc w:val="left"/>
-        <w:rPr>
-          <w:rFonts w:ascii="Arial" w:cs="Arial" w:eastAsia="Arial" w:hAnsi="Arial"/>
-          <w:b w:val="0"/>
-          <w:i w:val="0"/>
-          <w:smallCaps w:val="0"/>
-          <w:strike w:val="0"/>
-          <w:color w:val="000000"/>
-          <w:sz w:val="22"/>
-          <w:szCs w:val="22"/>
-          <w:u w:val="none"/>
-          <w:vertAlign w:val="baseline"/>
-        </w:rPr>
-      </w:pPr>
-      <w:r>
-        <w:rPr>
-          <w:rFonts w:ascii="Arial" w:cs="Arial" w:eastAsia="Arial" w:hAnsi="Arial"/>
-          <w:b w:val="0"/>
-          <w:i w:val="0"/>
-          <w:smallCaps w:val="0"/>
-          <w:strike w:val="0"/>
-          <w:color w:val="000000"/>
-          <w:sz w:val="22"/>
-          <w:szCs w:val="22"/>
-          <w:u w:val="none"/>
-          <w:vertAlign w:val="baseline"/>
-          <w:rtl w:val="0"/>
-        </w:rPr>
-        <w:t xml:space="preserve">falando tipo a metrica, o que significa, como funciona e pra que serve</w:t>
-      </w:r>
-    </w:p>
-  </w:comment>
-</w:comments>
 </file>
 
 <file path=word/numbering.xml><?xml version="1.0" encoding="utf-8"?>

</xml_diff>